<commit_message>
Specify model storage in document
</commit_message>
<xml_diff>
--- a/doc/Stupid Poet Development Document.docx
+++ b/doc/Stupid Poet Development Document.docx
@@ -105,7 +105,6 @@
                             <w:p>
                               <w:pPr>
                                 <w:rPr>
-                                  <w:rFonts w:hint="eastAsia"/>
                                   <w:sz w:val="96"/>
                                 </w:rPr>
                               </w:pPr>
@@ -379,7 +378,6 @@
                       <w:p>
                         <w:pPr>
                           <w:rPr>
-                            <w:rFonts w:hint="eastAsia"/>
                             <w:sz w:val="96"/>
                           </w:rPr>
                         </w:pPr>
@@ -540,7 +538,15 @@
         <w:t>the</w:t>
       </w:r>
       <w:r>
-        <w:t xml:space="preserve"> sentence will firstly try being generated by in-sentence 2-gram. If failed, then use cross-sentence 2-gram.</w:t>
+        <w:t xml:space="preserve"> sentence will firstly try being generated by in-sentence 2-gram. If </w:t>
+      </w:r>
+      <w:proofErr w:type="gramStart"/>
+      <w:r>
+        <w:t>failed</w:t>
+      </w:r>
+      <w:proofErr w:type="gramEnd"/>
+      <w:r>
+        <w:t>, then use cross-sentence 2-gram.</w:t>
       </w:r>
     </w:p>
     <w:p>
@@ -558,31 +564,13 @@
         <w:t>The</w:t>
       </w:r>
       <w:r>
-        <w:t xml:space="preserve"> </w:t>
-      </w:r>
-      <w:r>
-        <w:t>next</w:t>
-      </w:r>
-      <w:r>
-        <w:t xml:space="preserve"> word is generate by cross-sentence 2-gram</w:t>
-      </w:r>
-      <w:r>
-        <w:t xml:space="preserve"> or in-sentence 2-gram</w:t>
-      </w:r>
-      <w:r>
-        <w:t>.</w:t>
-      </w:r>
-      <w:r>
-        <w:t xml:space="preserve"> It is more likely to choose </w:t>
+        <w:t xml:space="preserve"> next word is generate by cross-sentence 2-gram or in-sentence 2-gram. It is more likely to choose </w:t>
       </w:r>
       <w:r>
         <w:t>in</w:t>
       </w:r>
       <w:r>
-        <w:t>-sentence 2-gram</w:t>
-      </w:r>
-      <w:r>
-        <w:t>.</w:t>
+        <w:t>-sentence 2-gram.</w:t>
       </w:r>
     </w:p>
     <w:p>
@@ -594,19 +582,7 @@
         </w:numPr>
       </w:pPr>
       <w:r>
-        <w:t xml:space="preserve">The </w:t>
-      </w:r>
-      <w:r>
-        <w:t>next</w:t>
-      </w:r>
-      <w:r>
-        <w:t xml:space="preserve"> word will firstly try </w:t>
-      </w:r>
-      <w:r>
-        <w:t>being generated</w:t>
-      </w:r>
-      <w:r>
-        <w:t xml:space="preserve"> by in-sentence 2-gram. If failed, then use cross-sentence 2-gram.</w:t>
+        <w:t>The next word will firstly try being generated by in-sentence 2-gram. If failed, then use cross-sentence 2-gram.</w:t>
       </w:r>
     </w:p>
     <w:p>
@@ -636,25 +612,7 @@
         <w:t>The</w:t>
       </w:r>
       <w:r>
-        <w:t xml:space="preserve"> </w:t>
-      </w:r>
-      <w:r>
-        <w:t>last</w:t>
-      </w:r>
-      <w:r>
-        <w:t xml:space="preserve"> word is generate by cross-sentence 2-gram</w:t>
-      </w:r>
-      <w:r>
-        <w:t>, in-sentence 2</w:t>
-      </w:r>
-      <w:r>
-        <w:t>-gram</w:t>
-      </w:r>
-      <w:r>
-        <w:t xml:space="preserve"> or in-sentence 3</w:t>
-      </w:r>
-      <w:r>
-        <w:t>-gram.</w:t>
+        <w:t xml:space="preserve"> last word is generate by cross-sentence 2-gram, in-sentence 2-gram or in-sentence 3-gram.</w:t>
       </w:r>
     </w:p>
     <w:p>
@@ -758,7 +716,6 @@
                               <w:pPr>
                                 <w:spacing w:line="240" w:lineRule="auto"/>
                                 <w:rPr>
-                                  <w:rFonts w:hint="eastAsia"/>
                                   <w:sz w:val="24"/>
                                 </w:rPr>
                               </w:pPr>
@@ -766,7 +723,6 @@
                             <w:p>
                               <w:pPr>
                                 <w:rPr>
-                                  <w:rFonts w:hint="eastAsia"/>
                                   <w:sz w:val="96"/>
                                 </w:rPr>
                               </w:pPr>
@@ -1692,7 +1648,6 @@
                         <w:pPr>
                           <w:spacing w:line="240" w:lineRule="auto"/>
                           <w:rPr>
-                            <w:rFonts w:hint="eastAsia"/>
                             <w:sz w:val="24"/>
                           </w:rPr>
                         </w:pPr>
@@ -1700,7 +1655,6 @@
                       <w:p>
                         <w:pPr>
                           <w:rPr>
-                            <w:rFonts w:hint="eastAsia"/>
                             <w:sz w:val="96"/>
                           </w:rPr>
                         </w:pPr>
@@ -1905,13 +1859,162 @@
     </w:p>
     <w:p>
       <w:pPr>
-        <w:rPr>
-          <w:rFonts w:hint="eastAsia"/>
-        </w:rPr>
-      </w:pPr>
+        <w:pStyle w:val="Heading1"/>
+      </w:pPr>
+      <w:r>
+        <w:t>Model Storage</w:t>
+      </w:r>
+    </w:p>
+    <w:p>
+      <w:r>
+        <w:t>The model is consists of N-grams. The N-grams consist of following fields:</w:t>
+      </w:r>
+    </w:p>
+    <w:p>
+      <w:pPr>
+        <w:pStyle w:val="ListParagraph"/>
+        <w:numPr>
+          <w:ilvl w:val="0"/>
+          <w:numId w:val="3"/>
+        </w:numPr>
+      </w:pPr>
+      <w:r>
+        <w:t>Prefix: The N-1 words at the front.</w:t>
+      </w:r>
+    </w:p>
+    <w:p>
+      <w:pPr>
+        <w:pStyle w:val="ListParagraph"/>
+        <w:numPr>
+          <w:ilvl w:val="0"/>
+          <w:numId w:val="3"/>
+        </w:numPr>
+      </w:pPr>
+      <w:r>
+        <w:t>Postfix: The last word.</w:t>
+      </w:r>
+    </w:p>
+    <w:p>
+      <w:pPr>
+        <w:pStyle w:val="ListParagraph"/>
+        <w:numPr>
+          <w:ilvl w:val="0"/>
+          <w:numId w:val="3"/>
+        </w:numPr>
+      </w:pPr>
+      <w:r>
+        <w:t>Frequency: How many times the N-gram occurs.</w:t>
+      </w:r>
+    </w:p>
+    <w:p>
+      <w:r>
+        <w:t xml:space="preserve"> The N-grams are stored as </w:t>
+      </w:r>
+      <w:proofErr w:type="spellStart"/>
+      <w:r>
+        <w:t>js</w:t>
+      </w:r>
       <w:bookmarkStart w:id="0" w:name="_GoBack"/>
       <w:bookmarkEnd w:id="0"/>
+      <w:r>
+        <w:t>on</w:t>
+      </w:r>
+      <w:proofErr w:type="spellEnd"/>
+      <w:r>
+        <w:t>. The following illustrates an example:</w:t>
+      </w:r>
     </w:p>
+    <w:tbl>
+      <w:tblPr>
+        <w:tblStyle w:val="TableGrid"/>
+        <w:tblW w:w="0" w:type="auto"/>
+        <w:shd w:val="clear" w:color="auto" w:fill="D9D9D9" w:themeFill="background1" w:themeFillShade="D9"/>
+        <w:tblLook w:val="04A0" w:firstRow="1" w:lastRow="0" w:firstColumn="1" w:lastColumn="0" w:noHBand="0" w:noVBand="1"/>
+      </w:tblPr>
+      <w:tblGrid>
+        <w:gridCol w:w="8630"/>
+      </w:tblGrid>
+      <w:tr>
+        <w:trPr>
+          <w:cantSplit/>
+        </w:trPr>
+        <w:tc>
+          <w:tcPr>
+            <w:tcW w:w="8630" w:type="dxa"/>
+            <w:shd w:val="clear" w:color="auto" w:fill="D9D9D9" w:themeFill="background1" w:themeFillShade="D9"/>
+          </w:tcPr>
+          <w:p>
+            <w:r>
+              <w:lastRenderedPageBreak/>
+              <w:t>{</w:t>
+            </w:r>
+          </w:p>
+          <w:p>
+            <w:pPr>
+              <w:rPr>
+                <w:rFonts w:hint="eastAsia"/>
+              </w:rPr>
+            </w:pPr>
+            <w:r>
+              <w:rPr>
+                <w:rFonts w:hint="eastAsia"/>
+              </w:rPr>
+              <w:t xml:space="preserve">  "prefix": "</w:t>
+            </w:r>
+            <w:r>
+              <w:rPr>
+                <w:rFonts w:hint="eastAsia"/>
+              </w:rPr>
+              <w:t>一日</w:t>
+            </w:r>
+            <w:r>
+              <w:rPr>
+                <w:rFonts w:hint="eastAsia"/>
+              </w:rPr>
+              <w:t>",</w:t>
+            </w:r>
+          </w:p>
+          <w:p>
+            <w:pPr>
+              <w:rPr>
+                <w:rFonts w:hint="eastAsia"/>
+              </w:rPr>
+            </w:pPr>
+            <w:r>
+              <w:rPr>
+                <w:rFonts w:hint="eastAsia"/>
+              </w:rPr>
+              <w:t xml:space="preserve">  "postfix": "</w:t>
+            </w:r>
+            <w:r>
+              <w:rPr>
+                <w:rFonts w:hint="eastAsia"/>
+              </w:rPr>
+              <w:t>还</w:t>
+            </w:r>
+            <w:r>
+              <w:rPr>
+                <w:rFonts w:hint="eastAsia"/>
+              </w:rPr>
+              <w:t>",</w:t>
+            </w:r>
+          </w:p>
+          <w:p>
+            <w:r>
+              <w:t xml:space="preserve">  "frequency": 1</w:t>
+            </w:r>
+          </w:p>
+          <w:p>
+            <w:r>
+              <w:t>}</w:t>
+            </w:r>
+          </w:p>
+        </w:tc>
+      </w:tr>
+    </w:tbl>
+    <w:p/>
+    <w:p/>
+    <w:p/>
     <w:sectPr>
       <w:pgSz w:w="12240" w:h="15840"/>
       <w:pgMar w:top="1440" w:right="1800" w:bottom="1440" w:left="1800" w:header="720" w:footer="720" w:gutter="0"/>
@@ -1925,6 +2028,119 @@
 <file path=word/numbering.xml><?xml version="1.0" encoding="utf-8"?>
 <w:numbering xmlns:wpc="http://schemas.microsoft.com/office/word/2010/wordprocessingCanvas" xmlns:mc="http://schemas.openxmlformats.org/markup-compatibility/2006" xmlns:o="urn:schemas-microsoft-com:office:office" xmlns:r="http://schemas.openxmlformats.org/officeDocument/2006/relationships" xmlns:m="http://schemas.openxmlformats.org/officeDocument/2006/math" xmlns:v="urn:schemas-microsoft-com:vml" xmlns:wp14="http://schemas.microsoft.com/office/word/2010/wordprocessingDrawing" xmlns:wp="http://schemas.openxmlformats.org/drawingml/2006/wordprocessingDrawing" xmlns:w10="urn:schemas-microsoft-com:office:word" xmlns:w="http://schemas.openxmlformats.org/wordprocessingml/2006/main" xmlns:w14="http://schemas.microsoft.com/office/word/2010/wordml" xmlns:w15="http://schemas.microsoft.com/office/word/2012/wordml" xmlns:wpg="http://schemas.microsoft.com/office/word/2010/wordprocessingGroup" xmlns:wpi="http://schemas.microsoft.com/office/word/2010/wordprocessingInk" xmlns:wne="http://schemas.microsoft.com/office/word/2006/wordml" xmlns:wps="http://schemas.microsoft.com/office/word/2010/wordprocessingShape" mc:Ignorable="w14 w15 wp14">
   <w:abstractNum w:abstractNumId="0">
+    <w:nsid w:val="32617ED8"/>
+    <w:multiLevelType w:val="hybridMultilevel"/>
+    <w:tmpl w:val="E3EA1BD6"/>
+    <w:lvl w:ilvl="0" w:tplc="04090001">
+      <w:start w:val="1"/>
+      <w:numFmt w:val="bullet"/>
+      <w:lvlText w:val=""/>
+      <w:lvlJc w:val="left"/>
+      <w:pPr>
+        <w:ind w:left="720" w:hanging="360"/>
+      </w:pPr>
+      <w:rPr>
+        <w:rFonts w:ascii="Symbol" w:hAnsi="Symbol" w:hint="default"/>
+      </w:rPr>
+    </w:lvl>
+    <w:lvl w:ilvl="1" w:tplc="04090003" w:tentative="1">
+      <w:start w:val="1"/>
+      <w:numFmt w:val="bullet"/>
+      <w:lvlText w:val="o"/>
+      <w:lvlJc w:val="left"/>
+      <w:pPr>
+        <w:ind w:left="1440" w:hanging="360"/>
+      </w:pPr>
+      <w:rPr>
+        <w:rFonts w:ascii="Courier New" w:hAnsi="Courier New" w:cs="Courier New" w:hint="default"/>
+      </w:rPr>
+    </w:lvl>
+    <w:lvl w:ilvl="2" w:tplc="04090005" w:tentative="1">
+      <w:start w:val="1"/>
+      <w:numFmt w:val="bullet"/>
+      <w:lvlText w:val=""/>
+      <w:lvlJc w:val="left"/>
+      <w:pPr>
+        <w:ind w:left="2160" w:hanging="360"/>
+      </w:pPr>
+      <w:rPr>
+        <w:rFonts w:ascii="Wingdings" w:hAnsi="Wingdings" w:hint="default"/>
+      </w:rPr>
+    </w:lvl>
+    <w:lvl w:ilvl="3" w:tplc="04090001" w:tentative="1">
+      <w:start w:val="1"/>
+      <w:numFmt w:val="bullet"/>
+      <w:lvlText w:val=""/>
+      <w:lvlJc w:val="left"/>
+      <w:pPr>
+        <w:ind w:left="2880" w:hanging="360"/>
+      </w:pPr>
+      <w:rPr>
+        <w:rFonts w:ascii="Symbol" w:hAnsi="Symbol" w:hint="default"/>
+      </w:rPr>
+    </w:lvl>
+    <w:lvl w:ilvl="4" w:tplc="04090003" w:tentative="1">
+      <w:start w:val="1"/>
+      <w:numFmt w:val="bullet"/>
+      <w:lvlText w:val="o"/>
+      <w:lvlJc w:val="left"/>
+      <w:pPr>
+        <w:ind w:left="3600" w:hanging="360"/>
+      </w:pPr>
+      <w:rPr>
+        <w:rFonts w:ascii="Courier New" w:hAnsi="Courier New" w:cs="Courier New" w:hint="default"/>
+      </w:rPr>
+    </w:lvl>
+    <w:lvl w:ilvl="5" w:tplc="04090005" w:tentative="1">
+      <w:start w:val="1"/>
+      <w:numFmt w:val="bullet"/>
+      <w:lvlText w:val=""/>
+      <w:lvlJc w:val="left"/>
+      <w:pPr>
+        <w:ind w:left="4320" w:hanging="360"/>
+      </w:pPr>
+      <w:rPr>
+        <w:rFonts w:ascii="Wingdings" w:hAnsi="Wingdings" w:hint="default"/>
+      </w:rPr>
+    </w:lvl>
+    <w:lvl w:ilvl="6" w:tplc="04090001" w:tentative="1">
+      <w:start w:val="1"/>
+      <w:numFmt w:val="bullet"/>
+      <w:lvlText w:val=""/>
+      <w:lvlJc w:val="left"/>
+      <w:pPr>
+        <w:ind w:left="5040" w:hanging="360"/>
+      </w:pPr>
+      <w:rPr>
+        <w:rFonts w:ascii="Symbol" w:hAnsi="Symbol" w:hint="default"/>
+      </w:rPr>
+    </w:lvl>
+    <w:lvl w:ilvl="7" w:tplc="04090003" w:tentative="1">
+      <w:start w:val="1"/>
+      <w:numFmt w:val="bullet"/>
+      <w:lvlText w:val="o"/>
+      <w:lvlJc w:val="left"/>
+      <w:pPr>
+        <w:ind w:left="5760" w:hanging="360"/>
+      </w:pPr>
+      <w:rPr>
+        <w:rFonts w:ascii="Courier New" w:hAnsi="Courier New" w:cs="Courier New" w:hint="default"/>
+      </w:rPr>
+    </w:lvl>
+    <w:lvl w:ilvl="8" w:tplc="04090005" w:tentative="1">
+      <w:start w:val="1"/>
+      <w:numFmt w:val="bullet"/>
+      <w:lvlText w:val=""/>
+      <w:lvlJc w:val="left"/>
+      <w:pPr>
+        <w:ind w:left="6480" w:hanging="360"/>
+      </w:pPr>
+      <w:rPr>
+        <w:rFonts w:ascii="Wingdings" w:hAnsi="Wingdings" w:hint="default"/>
+      </w:rPr>
+    </w:lvl>
+  </w:abstractNum>
+  <w:abstractNum w:abstractNumId="1">
     <w:nsid w:val="354E3E1D"/>
     <w:multiLevelType w:val="hybridMultilevel"/>
     <w:tmpl w:val="527A98DA"/>
@@ -2010,7 +2226,7 @@
       </w:pPr>
     </w:lvl>
   </w:abstractNum>
-  <w:abstractNum w:abstractNumId="1">
+  <w:abstractNum w:abstractNumId="2">
     <w:nsid w:val="44997383"/>
     <w:multiLevelType w:val="hybridMultilevel"/>
     <w:tmpl w:val="75FA5378"/>
@@ -2097,9 +2313,12 @@
     </w:lvl>
   </w:abstractNum>
   <w:num w:numId="1">
+    <w:abstractNumId w:val="2"/>
+  </w:num>
+  <w:num w:numId="2">
     <w:abstractNumId w:val="1"/>
   </w:num>
-  <w:num w:numId="2">
+  <w:num w:numId="3">
     <w:abstractNumId w:val="0"/>
   </w:num>
 </w:numbering>
@@ -2621,6 +2840,32 @@
       <w:szCs w:val="24"/>
     </w:rPr>
   </w:style>
+  <w:style w:type="table" w:styleId="TableGrid">
+    <w:name w:val="Table Grid"/>
+    <w:basedOn w:val="TableNormal"/>
+    <w:uiPriority w:val="39"/>
+    <w:rsid w:val="00A12CF0"/>
+    <w:pPr>
+      <w:spacing w:after="0" w:line="240" w:lineRule="auto"/>
+    </w:pPr>
+    <w:tblPr>
+      <w:tblInd w:w="0" w:type="dxa"/>
+      <w:tblBorders>
+        <w:top w:val="single" w:sz="4" w:space="0" w:color="auto"/>
+        <w:left w:val="single" w:sz="4" w:space="0" w:color="auto"/>
+        <w:bottom w:val="single" w:sz="4" w:space="0" w:color="auto"/>
+        <w:right w:val="single" w:sz="4" w:space="0" w:color="auto"/>
+        <w:insideH w:val="single" w:sz="4" w:space="0" w:color="auto"/>
+        <w:insideV w:val="single" w:sz="4" w:space="0" w:color="auto"/>
+      </w:tblBorders>
+      <w:tblCellMar>
+        <w:top w:w="0" w:type="dxa"/>
+        <w:left w:w="108" w:type="dxa"/>
+        <w:bottom w:w="0" w:type="dxa"/>
+        <w:right w:w="108" w:type="dxa"/>
+      </w:tblCellMar>
+    </w:tblPr>
+  </w:style>
 </w:styles>
 </file>
 

</xml_diff>